<commit_message>
Include Hybrid Use Benefit
Include Hybrid Use Benefit
</commit_message>
<xml_diff>
--- a/Content/Starter Kit - Common/0.2 - Pricing and Purchase Guidance.docx
+++ b/Content/Starter Kit - Common/0.2 - Pricing and Purchase Guidance.docx
@@ -1,6 +1,6 @@
 
 <file path=word/document.xml><?xml version="1.0" encoding="utf-8"?>
-<w:document xmlns:wpc="http://schemas.microsoft.com/office/word/2010/wordprocessingCanvas" xmlns:cx="http://schemas.microsoft.com/office/drawing/2014/chartex" xmlns:cx1="http://schemas.microsoft.com/office/drawing/2015/9/8/chartex" xmlns:mc="http://schemas.openxmlformats.org/markup-compatibility/2006" xmlns:o="urn:schemas-microsoft-com:office:office" xmlns:r="http://schemas.openxmlformats.org/officeDocument/2006/relationships" xmlns:m="http://schemas.openxmlformats.org/officeDocument/2006/math" xmlns:v="urn:schemas-microsoft-com:vml" xmlns:wp14="http://schemas.microsoft.com/office/word/2010/wordprocessingDrawing" xmlns:wp="http://schemas.openxmlformats.org/drawingml/2006/wordprocessingDrawing" xmlns:w10="urn:schemas-microsoft-com:office:word" xmlns:w="http://schemas.openxmlformats.org/wordprocessingml/2006/main" xmlns:w14="http://schemas.microsoft.com/office/word/2010/wordml" xmlns:w15="http://schemas.microsoft.com/office/word/2012/wordml" xmlns:w16se="http://schemas.microsoft.com/office/word/2015/wordml/symex" xmlns:wpg="http://schemas.microsoft.com/office/word/2010/wordprocessingGroup" xmlns:wpi="http://schemas.microsoft.com/office/word/2010/wordprocessingInk" xmlns:wne="http://schemas.microsoft.com/office/word/2006/wordml" xmlns:wps="http://schemas.microsoft.com/office/word/2010/wordprocessingShape" mc:Ignorable="w14 w15 w16se wp14">
+<w:document xmlns:wpc="http://schemas.microsoft.com/office/word/2010/wordprocessingCanvas" xmlns:cx="http://schemas.microsoft.com/office/drawing/2014/chartex" xmlns:cx1="http://schemas.microsoft.com/office/drawing/2015/9/8/chartex" xmlns:cx2="http://schemas.microsoft.com/office/drawing/2015/10/21/chartex" xmlns:mc="http://schemas.openxmlformats.org/markup-compatibility/2006" xmlns:o="urn:schemas-microsoft-com:office:office" xmlns:r="http://schemas.openxmlformats.org/officeDocument/2006/relationships" xmlns:m="http://schemas.openxmlformats.org/officeDocument/2006/math" xmlns:v="urn:schemas-microsoft-com:vml" xmlns:wp14="http://schemas.microsoft.com/office/word/2010/wordprocessingDrawing" xmlns:wp="http://schemas.openxmlformats.org/drawingml/2006/wordprocessingDrawing" xmlns:w10="urn:schemas-microsoft-com:office:word" xmlns:w="http://schemas.openxmlformats.org/wordprocessingml/2006/main" xmlns:w14="http://schemas.microsoft.com/office/word/2010/wordml" xmlns:w15="http://schemas.microsoft.com/office/word/2012/wordml" xmlns:w16se="http://schemas.microsoft.com/office/word/2015/wordml/symex" xmlns:wpg="http://schemas.microsoft.com/office/word/2010/wordprocessingGroup" xmlns:wpi="http://schemas.microsoft.com/office/word/2010/wordprocessingInk" xmlns:wne="http://schemas.microsoft.com/office/word/2006/wordml" xmlns:wps="http://schemas.microsoft.com/office/word/2010/wordprocessingShape" mc:Ignorable="w14 w15 w16se wp14">
   <w:body>
     <w:p>
       <w:pPr>
@@ -1102,23 +1102,7 @@
                 <w:rFonts w:ascii="Segoe UI Light" w:eastAsia="Times New Roman" w:hAnsi="Segoe UI Light" w:cs="Segoe UI Light"/>
                 <w:noProof/>
               </w:rPr>
-              <w:t xml:space="preserve">Enterprise </w:t>
-            </w:r>
-            <w:r>
-              <w:rPr>
-                <w:rStyle w:val="Hyperlink"/>
-                <w:rFonts w:ascii="Segoe UI Light" w:eastAsia="Times New Roman" w:hAnsi="Segoe UI Light" w:cs="Segoe UI Light"/>
-                <w:noProof/>
-              </w:rPr>
-              <w:t>a</w:t>
-            </w:r>
-            <w:r>
-              <w:rPr>
-                <w:rStyle w:val="Hyperlink"/>
-                <w:rFonts w:ascii="Segoe UI Light" w:eastAsia="Times New Roman" w:hAnsi="Segoe UI Light" w:cs="Segoe UI Light"/>
-                <w:noProof/>
-              </w:rPr>
-              <w:t>greements</w:t>
+              <w:t>Enterprise agreements</w:t>
             </w:r>
             <w:r>
               <w:rPr>
@@ -6050,7 +6034,6 @@
                 <w:color w:val="505050"/>
                 <w:lang w:val="en"/>
               </w:rPr>
-              <w:lastRenderedPageBreak/>
               <w:t>Microsoft Azure Compute Option</w:t>
             </w:r>
           </w:p>
@@ -6738,46 +6721,35 @@
           <w:szCs w:val="24"/>
           <w:lang w:val="en"/>
         </w:rPr>
-        <w:t xml:space="preserve"> for Infrastructure as </w:t>
-      </w:r>
-      <w:bookmarkStart w:id="17" w:name="_GoBack"/>
+        <w:t xml:space="preserve"> for Infrastructure as a service scenario</w:t>
+      </w:r>
+      <w:r>
+        <w:rPr>
+          <w:rFonts w:ascii="Segoe UI Light" w:eastAsia="Times New Roman" w:hAnsi="Segoe UI Light" w:cs="Segoe UI Light"/>
+          <w:sz w:val="24"/>
+          <w:szCs w:val="24"/>
+          <w:lang w:val="en"/>
+        </w:rPr>
+        <w:t>:</w:t>
+      </w:r>
+    </w:p>
+    <w:p>
+      <w:pPr>
+        <w:pStyle w:val="Heading2"/>
+        <w:rPr>
+          <w:rFonts w:eastAsia="Times New Roman"/>
+          <w:lang w:val="en"/>
+        </w:rPr>
+      </w:pPr>
+      <w:bookmarkStart w:id="17" w:name="_Toc445214395"/>
+      <w:r>
+        <w:rPr>
+          <w:rFonts w:eastAsia="Times New Roman"/>
+          <w:lang w:val="en"/>
+        </w:rPr>
+        <w:t>Main Metrics:</w:t>
+      </w:r>
       <w:bookmarkEnd w:id="17"/>
-      <w:r>
-        <w:rPr>
-          <w:rFonts w:ascii="Segoe UI Light" w:eastAsia="Times New Roman" w:hAnsi="Segoe UI Light" w:cs="Segoe UI Light"/>
-          <w:sz w:val="24"/>
-          <w:szCs w:val="24"/>
-          <w:lang w:val="en"/>
-        </w:rPr>
-        <w:t>a service scenario</w:t>
-      </w:r>
-      <w:r>
-        <w:rPr>
-          <w:rFonts w:ascii="Segoe UI Light" w:eastAsia="Times New Roman" w:hAnsi="Segoe UI Light" w:cs="Segoe UI Light"/>
-          <w:sz w:val="24"/>
-          <w:szCs w:val="24"/>
-          <w:lang w:val="en"/>
-        </w:rPr>
-        <w:t>:</w:t>
-      </w:r>
-    </w:p>
-    <w:p>
-      <w:pPr>
-        <w:pStyle w:val="Heading2"/>
-        <w:rPr>
-          <w:rFonts w:eastAsia="Times New Roman"/>
-          <w:lang w:val="en"/>
-        </w:rPr>
-      </w:pPr>
-      <w:bookmarkStart w:id="18" w:name="_Toc445214395"/>
-      <w:r>
-        <w:rPr>
-          <w:rFonts w:eastAsia="Times New Roman"/>
-          <w:lang w:val="en"/>
-        </w:rPr>
-        <w:t>Main Metrics:</w:t>
-      </w:r>
-      <w:bookmarkEnd w:id="18"/>
     </w:p>
     <w:p>
       <w:pPr>
@@ -6930,7 +6902,7 @@
           <w:lang w:val="en"/>
         </w:rPr>
       </w:pPr>
-      <w:bookmarkStart w:id="19" w:name="_Toc445214396"/>
+      <w:bookmarkStart w:id="18" w:name="_Toc445214396"/>
       <w:r>
         <w:rPr>
           <w:rFonts w:eastAsia="Times New Roman"/>
@@ -6952,7 +6924,7 @@
         </w:rPr>
         <w:t>:</w:t>
       </w:r>
-      <w:bookmarkEnd w:id="19"/>
+      <w:bookmarkEnd w:id="18"/>
     </w:p>
     <w:p>
       <w:pPr>
@@ -7592,11 +7564,11 @@
       <w:pPr>
         <w:pStyle w:val="Heading2"/>
       </w:pPr>
-      <w:bookmarkStart w:id="20" w:name="_Toc445214397"/>
+      <w:bookmarkStart w:id="19" w:name="_Toc445214397"/>
       <w:r>
         <w:t>License Mobility through Software Assurance on Azure</w:t>
       </w:r>
-      <w:bookmarkEnd w:id="20"/>
+      <w:bookmarkEnd w:id="19"/>
     </w:p>
     <w:p>
       <w:pPr>
@@ -7806,7 +7778,223 @@
           <w:szCs w:val="24"/>
           <w:lang w:val="en"/>
         </w:rPr>
-        <w:t>Windows Server, the Windows® desktop operating system, and desktop application products are not included in License Mobility through Software Assurance.</w:t>
+        <w:t>Windows Server, the Windows® desktop operating system, and desktop application products are not included in License Mobility through Software Assurance</w:t>
+      </w:r>
+      <w:r>
+        <w:rPr>
+          <w:rFonts w:ascii="Segoe UI Light" w:eastAsia="Times New Roman" w:hAnsi="Segoe UI Light" w:cs="Segoe UI Light"/>
+          <w:sz w:val="24"/>
+          <w:szCs w:val="24"/>
+          <w:lang w:val="en"/>
+        </w:rPr>
+        <w:t>.</w:t>
+      </w:r>
+    </w:p>
+    <w:p>
+      <w:pPr>
+        <w:pStyle w:val="ListParagraph"/>
+        <w:numPr>
+          <w:ilvl w:val="1"/>
+          <w:numId w:val="5"/>
+        </w:numPr>
+        <w:shd w:val="clear" w:color="auto" w:fill="FFFFFF"/>
+        <w:spacing w:before="100" w:beforeAutospacing="1" w:after="150" w:line="360" w:lineRule="atLeast"/>
+        <w:rPr>
+          <w:rFonts w:ascii="Segoe UI Light" w:eastAsia="Times New Roman" w:hAnsi="Segoe UI Light" w:cs="Segoe UI Light"/>
+          <w:sz w:val="24"/>
+          <w:szCs w:val="24"/>
+          <w:lang w:val="en"/>
+        </w:rPr>
+      </w:pPr>
+      <w:r>
+        <w:rPr>
+          <w:rFonts w:ascii="Segoe UI Light" w:eastAsia="Times New Roman" w:hAnsi="Segoe UI Light" w:cs="Segoe UI Light"/>
+          <w:sz w:val="24"/>
+          <w:szCs w:val="24"/>
+          <w:lang w:val="en"/>
+        </w:rPr>
+        <w:t>Even though Windows Server is not covered under license mobility, Volume Licensing customers can still upload their own image containing Windows Server to Azure, if they are bringing it as part of Licensing Mobility for another product that is being brought over.</w:t>
+      </w:r>
+    </w:p>
+    <w:p>
+      <w:pPr>
+        <w:pStyle w:val="ListParagraph"/>
+        <w:numPr>
+          <w:ilvl w:val="1"/>
+          <w:numId w:val="5"/>
+        </w:numPr>
+        <w:shd w:val="clear" w:color="auto" w:fill="FFFFFF"/>
+        <w:spacing w:before="100" w:beforeAutospacing="1" w:after="150" w:line="360" w:lineRule="atLeast"/>
+        <w:rPr>
+          <w:rFonts w:ascii="Segoe UI Light" w:eastAsia="Times New Roman" w:hAnsi="Segoe UI Light" w:cs="Segoe UI Light"/>
+          <w:sz w:val="24"/>
+          <w:szCs w:val="24"/>
+          <w:lang w:val="en"/>
+        </w:rPr>
+      </w:pPr>
+      <w:r>
+        <w:rPr>
+          <w:rFonts w:ascii="Segoe UI Light" w:eastAsia="Times New Roman" w:hAnsi="Segoe UI Light" w:cs="Segoe UI Light"/>
+          <w:sz w:val="24"/>
+          <w:szCs w:val="24"/>
+          <w:lang w:val="en"/>
+        </w:rPr>
+        <w:t>We will charge the Windows Server Virtual Machine rate applicable for their instance.</w:t>
+      </w:r>
+    </w:p>
+    <w:p>
+      <w:pPr>
+        <w:pStyle w:val="ListParagraph"/>
+        <w:numPr>
+          <w:ilvl w:val="1"/>
+          <w:numId w:val="5"/>
+        </w:numPr>
+        <w:rPr>
+          <w:rFonts w:ascii="Arial" w:eastAsiaTheme="minorHAnsi" w:hAnsi="Arial" w:cs="Arial"/>
+          <w:color w:val="222222"/>
+          <w:lang w:val="en"/>
+        </w:rPr>
+      </w:pPr>
+      <w:r>
+        <w:rPr>
+          <w:rFonts w:ascii="Segoe UI Light" w:eastAsia="Times New Roman" w:hAnsi="Segoe UI Light" w:cs="Segoe UI Light"/>
+          <w:sz w:val="24"/>
+          <w:szCs w:val="24"/>
+        </w:rPr>
+        <w:t>Starting</w:t>
+      </w:r>
+      <w:r>
+        <w:rPr>
+          <w:rFonts w:ascii="Segoe UI Light" w:eastAsia="Times New Roman" w:hAnsi="Segoe UI Light" w:cs="Segoe UI Light"/>
+          <w:sz w:val="24"/>
+          <w:szCs w:val="24"/>
+          <w:lang w:val="en"/>
+        </w:rPr>
+        <w:t xml:space="preserve"> on Feb 1, 2016</w:t>
+      </w:r>
+      <w:r>
+        <w:rPr>
+          <w:rStyle w:val="shorttext"/>
+          <w:rFonts w:ascii="Arial" w:hAnsi="Arial" w:cs="Arial"/>
+          <w:color w:val="222222"/>
+          <w:lang w:val="en"/>
+        </w:rPr>
+        <w:t>, c</w:t>
+      </w:r>
+      <w:r>
+        <w:rPr>
+          <w:rFonts w:ascii="Segoe UI Light" w:eastAsia="Times New Roman" w:hAnsi="Segoe UI Light" w:cs="Segoe UI Light"/>
+          <w:sz w:val="24"/>
+          <w:szCs w:val="24"/>
+          <w:lang w:val="en"/>
+        </w:rPr>
+        <w:t xml:space="preserve">ustomers can get access to a cheaper per-minute-cost by utilizing the Azure </w:t>
+      </w:r>
+      <w:bookmarkStart w:id="20" w:name="_GoBack"/>
+      <w:r>
+        <w:rPr>
+          <w:rFonts w:ascii="Segoe UI Light" w:eastAsia="Times New Roman" w:hAnsi="Segoe UI Light" w:cs="Segoe UI Light"/>
+          <w:sz w:val="24"/>
+          <w:szCs w:val="24"/>
+          <w:lang w:val="en"/>
+        </w:rPr>
+        <w:fldChar w:fldCharType="begin"/>
+      </w:r>
+      <w:r>
+        <w:rPr>
+          <w:rFonts w:ascii="Segoe UI Light" w:eastAsia="Times New Roman" w:hAnsi="Segoe UI Light" w:cs="Segoe UI Light"/>
+          <w:sz w:val="24"/>
+          <w:szCs w:val="24"/>
+          <w:lang w:val="en"/>
+        </w:rPr>
+        <w:instrText xml:space="preserve"> HYPERLINK "https://azure.microsoft.com/en-us/pricing/hybrid-use-benefit/" </w:instrText>
+      </w:r>
+      <w:r>
+        <w:rPr>
+          <w:rFonts w:eastAsia="Times New Roman"/>
+          <w:lang w:val="en"/>
+        </w:rPr>
+      </w:r>
+      <w:r>
+        <w:rPr>
+          <w:rFonts w:ascii="Segoe UI Light" w:eastAsia="Times New Roman" w:hAnsi="Segoe UI Light" w:cs="Segoe UI Light"/>
+          <w:sz w:val="24"/>
+          <w:szCs w:val="24"/>
+          <w:lang w:val="en"/>
+        </w:rPr>
+        <w:fldChar w:fldCharType="separate"/>
+      </w:r>
+      <w:r>
+        <w:rPr>
+          <w:rStyle w:val="Hyperlink"/>
+          <w:rFonts w:ascii="Segoe UI Light" w:eastAsia="Times New Roman" w:hAnsi="Segoe UI Light" w:cs="Segoe UI Light"/>
+          <w:sz w:val="24"/>
+          <w:szCs w:val="24"/>
+          <w:lang w:val="en"/>
+        </w:rPr>
+        <w:t>Hybrid Use Benefit.</w:t>
+      </w:r>
+      <w:r>
+        <w:rPr>
+          <w:rFonts w:ascii="Segoe UI Light" w:eastAsia="Times New Roman" w:hAnsi="Segoe UI Light" w:cs="Segoe UI Light"/>
+          <w:sz w:val="24"/>
+          <w:szCs w:val="24"/>
+          <w:lang w:val="en"/>
+        </w:rPr>
+        <w:fldChar w:fldCharType="end"/>
+      </w:r>
+      <w:bookmarkEnd w:id="20"/>
+    </w:p>
+    <w:p>
+      <w:pPr>
+        <w:pStyle w:val="ListParagraph"/>
+        <w:numPr>
+          <w:ilvl w:val="1"/>
+          <w:numId w:val="5"/>
+        </w:numPr>
+        <w:shd w:val="clear" w:color="auto" w:fill="FFFFFF"/>
+        <w:spacing w:before="100" w:beforeAutospacing="1" w:after="150" w:line="360" w:lineRule="atLeast"/>
+        <w:rPr>
+          <w:rFonts w:ascii="Segoe UI Light" w:eastAsia="Times New Roman" w:hAnsi="Segoe UI Light" w:cs="Segoe UI Light"/>
+          <w:sz w:val="24"/>
+          <w:szCs w:val="24"/>
+          <w:lang w:val="en"/>
+        </w:rPr>
+      </w:pPr>
+      <w:r>
+        <w:rPr>
+          <w:rFonts w:ascii="Segoe UI" w:hAnsi="Segoe UI" w:cs="Segoe UI"/>
+          <w:color w:val="505050"/>
+          <w:lang w:val="en"/>
+        </w:rPr>
+        <w:t>The Azure Hybrid Use Benefit lets those using Windows Server with Software Assurance bring their on-premises licenses to Azure. Rather than paying the full price for new Windows Server virtual machines in Azure, you only pay for the base compute rate*. For each Windows Server 2 processor license with Software Assurance, customers may run two virtual machines with up to 8 cores each, or one virtual machine with up to 16 cores, at the lower price</w:t>
+      </w:r>
+    </w:p>
+    <w:p>
+      <w:pPr>
+        <w:pStyle w:val="ListParagraph"/>
+        <w:numPr>
+          <w:ilvl w:val="1"/>
+          <w:numId w:val="5"/>
+        </w:numPr>
+        <w:shd w:val="clear" w:color="auto" w:fill="FFFFFF"/>
+        <w:spacing w:before="100" w:beforeAutospacing="1" w:after="150" w:line="360" w:lineRule="atLeast"/>
+        <w:rPr>
+          <w:rFonts w:ascii="Segoe UI Light" w:eastAsia="Times New Roman" w:hAnsi="Segoe UI Light" w:cs="Segoe UI Light"/>
+          <w:sz w:val="24"/>
+          <w:szCs w:val="24"/>
+          <w:lang w:val="en"/>
+        </w:rPr>
+      </w:pPr>
+      <w:r>
+        <w:rPr>
+          <w:rFonts w:ascii="Segoe UI Light" w:eastAsia="Times New Roman" w:hAnsi="Segoe UI Light" w:cs="Segoe UI Light"/>
+          <w:sz w:val="24"/>
+          <w:szCs w:val="24"/>
+          <w:lang w:val="en"/>
+        </w:rPr>
+        <w:lastRenderedPageBreak/>
+        <w:t>Customers are responsible for proper licensing of any application or middleware in the image</w:t>
       </w:r>
     </w:p>
     <w:p>
@@ -7950,7 +8138,6 @@
           <w:szCs w:val="24"/>
           <w:lang w:val="en"/>
         </w:rPr>
-        <w:lastRenderedPageBreak/>
         <w:t xml:space="preserve">A </w:t>
       </w:r>
       <w:r>
@@ -8242,6 +8429,7 @@
           <w:szCs w:val="24"/>
           <w:lang w:val="en"/>
         </w:rPr>
+        <w:lastRenderedPageBreak/>
         <w:t>A</w:t>
       </w:r>
       <w:r>
@@ -8439,17 +8627,7 @@
           <w:szCs w:val="24"/>
           <w:lang w:val="en"/>
         </w:rPr>
-        <w:t>The Azure (IaaS) Cost Estimator has been designed to provide the IT manager of next generation organizations the ability to quickly assess running cost of the existing on-</w:t>
-      </w:r>
-      <w:r>
-        <w:rPr>
-          <w:rFonts w:ascii="Segoe UI Light" w:eastAsia="Times New Roman" w:hAnsi="Segoe UI Light" w:cs="Segoe UI Light"/>
-          <w:sz w:val="24"/>
-          <w:szCs w:val="24"/>
-          <w:lang w:val="en"/>
-        </w:rPr>
-        <w:lastRenderedPageBreak/>
-        <w:t xml:space="preserve">premises workload on </w:t>
+        <w:t xml:space="preserve">The Azure (IaaS) Cost Estimator has been designed to provide the IT manager of next generation organizations the ability to quickly assess running cost of the existing on-premises workload on </w:t>
       </w:r>
       <w:r>
         <w:rPr>
@@ -8822,6 +9000,7 @@
           <w:szCs w:val="24"/>
           <w:lang w:val="en"/>
         </w:rPr>
+        <w:lastRenderedPageBreak/>
         <w:t>Enables a comparison with on-premises running costs (e.g. hardware, power, cooling, building, security, and systems management among others)</w:t>
       </w:r>
     </w:p>
@@ -9380,7 +9559,7 @@
 </file>
 
 <file path=word/endnotes.xml><?xml version="1.0" encoding="utf-8"?>
-<w:endnotes xmlns:wpc="http://schemas.microsoft.com/office/word/2010/wordprocessingCanvas" xmlns:cx="http://schemas.microsoft.com/office/drawing/2014/chartex" xmlns:cx1="http://schemas.microsoft.com/office/drawing/2015/9/8/chartex" xmlns:mc="http://schemas.openxmlformats.org/markup-compatibility/2006" xmlns:o="urn:schemas-microsoft-com:office:office" xmlns:r="http://schemas.openxmlformats.org/officeDocument/2006/relationships" xmlns:m="http://schemas.openxmlformats.org/officeDocument/2006/math" xmlns:v="urn:schemas-microsoft-com:vml" xmlns:wp14="http://schemas.microsoft.com/office/word/2010/wordprocessingDrawing" xmlns:wp="http://schemas.openxmlformats.org/drawingml/2006/wordprocessingDrawing" xmlns:w10="urn:schemas-microsoft-com:office:word" xmlns:w="http://schemas.openxmlformats.org/wordprocessingml/2006/main" xmlns:w14="http://schemas.microsoft.com/office/word/2010/wordml" xmlns:w15="http://schemas.microsoft.com/office/word/2012/wordml" xmlns:w16se="http://schemas.microsoft.com/office/word/2015/wordml/symex" xmlns:wpg="http://schemas.microsoft.com/office/word/2010/wordprocessingGroup" xmlns:wpi="http://schemas.microsoft.com/office/word/2010/wordprocessingInk" xmlns:wne="http://schemas.microsoft.com/office/word/2006/wordml" xmlns:wps="http://schemas.microsoft.com/office/word/2010/wordprocessingShape" mc:Ignorable="w14 w15 w16se wp14">
+<w:endnotes xmlns:wpc="http://schemas.microsoft.com/office/word/2010/wordprocessingCanvas" xmlns:cx="http://schemas.microsoft.com/office/drawing/2014/chartex" xmlns:cx1="http://schemas.microsoft.com/office/drawing/2015/9/8/chartex" xmlns:cx2="http://schemas.microsoft.com/office/drawing/2015/10/21/chartex" xmlns:mc="http://schemas.openxmlformats.org/markup-compatibility/2006" xmlns:o="urn:schemas-microsoft-com:office:office" xmlns:r="http://schemas.openxmlformats.org/officeDocument/2006/relationships" xmlns:m="http://schemas.openxmlformats.org/officeDocument/2006/math" xmlns:v="urn:schemas-microsoft-com:vml" xmlns:wp14="http://schemas.microsoft.com/office/word/2010/wordprocessingDrawing" xmlns:wp="http://schemas.openxmlformats.org/drawingml/2006/wordprocessingDrawing" xmlns:w10="urn:schemas-microsoft-com:office:word" xmlns:w="http://schemas.openxmlformats.org/wordprocessingml/2006/main" xmlns:w14="http://schemas.microsoft.com/office/word/2010/wordml" xmlns:w15="http://schemas.microsoft.com/office/word/2012/wordml" xmlns:w16se="http://schemas.microsoft.com/office/word/2015/wordml/symex" xmlns:wpg="http://schemas.microsoft.com/office/word/2010/wordprocessingGroup" xmlns:wpi="http://schemas.microsoft.com/office/word/2010/wordprocessingInk" xmlns:wne="http://schemas.microsoft.com/office/word/2006/wordml" xmlns:wps="http://schemas.microsoft.com/office/word/2010/wordprocessingShape" mc:Ignorable="w14 w15 w16se wp14">
   <w:endnote w:type="separator" w:id="-1">
     <w:p>
       <w:pPr>
@@ -9412,7 +9591,7 @@
 </file>
 
 <file path=word/footer1.xml><?xml version="1.0" encoding="utf-8"?>
-<w:ftr xmlns:wpc="http://schemas.microsoft.com/office/word/2010/wordprocessingCanvas" xmlns:cx="http://schemas.microsoft.com/office/drawing/2014/chartex" xmlns:cx1="http://schemas.microsoft.com/office/drawing/2015/9/8/chartex" xmlns:mc="http://schemas.openxmlformats.org/markup-compatibility/2006" xmlns:o="urn:schemas-microsoft-com:office:office" xmlns:r="http://schemas.openxmlformats.org/officeDocument/2006/relationships" xmlns:m="http://schemas.openxmlformats.org/officeDocument/2006/math" xmlns:v="urn:schemas-microsoft-com:vml" xmlns:wp14="http://schemas.microsoft.com/office/word/2010/wordprocessingDrawing" xmlns:wp="http://schemas.openxmlformats.org/drawingml/2006/wordprocessingDrawing" xmlns:w10="urn:schemas-microsoft-com:office:word" xmlns:w="http://schemas.openxmlformats.org/wordprocessingml/2006/main" xmlns:w14="http://schemas.microsoft.com/office/word/2010/wordml" xmlns:w15="http://schemas.microsoft.com/office/word/2012/wordml" xmlns:w16se="http://schemas.microsoft.com/office/word/2015/wordml/symex" xmlns:wpg="http://schemas.microsoft.com/office/word/2010/wordprocessingGroup" xmlns:wpi="http://schemas.microsoft.com/office/word/2010/wordprocessingInk" xmlns:wne="http://schemas.microsoft.com/office/word/2006/wordml" xmlns:wps="http://schemas.microsoft.com/office/word/2010/wordprocessingShape" mc:Ignorable="w14 w15 w16se wp14">
+<w:ftr xmlns:wpc="http://schemas.microsoft.com/office/word/2010/wordprocessingCanvas" xmlns:cx="http://schemas.microsoft.com/office/drawing/2014/chartex" xmlns:cx1="http://schemas.microsoft.com/office/drawing/2015/9/8/chartex" xmlns:cx2="http://schemas.microsoft.com/office/drawing/2015/10/21/chartex" xmlns:mc="http://schemas.openxmlformats.org/markup-compatibility/2006" xmlns:o="urn:schemas-microsoft-com:office:office" xmlns:r="http://schemas.openxmlformats.org/officeDocument/2006/relationships" xmlns:m="http://schemas.openxmlformats.org/officeDocument/2006/math" xmlns:v="urn:schemas-microsoft-com:vml" xmlns:wp14="http://schemas.microsoft.com/office/word/2010/wordprocessingDrawing" xmlns:wp="http://schemas.openxmlformats.org/drawingml/2006/wordprocessingDrawing" xmlns:w10="urn:schemas-microsoft-com:office:word" xmlns:w="http://schemas.openxmlformats.org/wordprocessingml/2006/main" xmlns:w14="http://schemas.microsoft.com/office/word/2010/wordml" xmlns:w15="http://schemas.microsoft.com/office/word/2012/wordml" xmlns:w16se="http://schemas.microsoft.com/office/word/2015/wordml/symex" xmlns:wpg="http://schemas.microsoft.com/office/word/2010/wordprocessingGroup" xmlns:wpi="http://schemas.microsoft.com/office/word/2010/wordprocessingInk" xmlns:wne="http://schemas.microsoft.com/office/word/2006/wordml" xmlns:wps="http://schemas.microsoft.com/office/word/2010/wordprocessingShape" mc:Ignorable="w14 w15 w16se wp14">
   <w:p>
     <w:pPr>
       <w:pStyle w:val="Footer"/>
@@ -9422,7 +9601,7 @@
 </file>
 
 <file path=word/footer2.xml><?xml version="1.0" encoding="utf-8"?>
-<w:ftr xmlns:wpc="http://schemas.microsoft.com/office/word/2010/wordprocessingCanvas" xmlns:cx="http://schemas.microsoft.com/office/drawing/2014/chartex" xmlns:cx1="http://schemas.microsoft.com/office/drawing/2015/9/8/chartex" xmlns:mc="http://schemas.openxmlformats.org/markup-compatibility/2006" xmlns:o="urn:schemas-microsoft-com:office:office" xmlns:r="http://schemas.openxmlformats.org/officeDocument/2006/relationships" xmlns:m="http://schemas.openxmlformats.org/officeDocument/2006/math" xmlns:v="urn:schemas-microsoft-com:vml" xmlns:wp14="http://schemas.microsoft.com/office/word/2010/wordprocessingDrawing" xmlns:wp="http://schemas.openxmlformats.org/drawingml/2006/wordprocessingDrawing" xmlns:w10="urn:schemas-microsoft-com:office:word" xmlns:w="http://schemas.openxmlformats.org/wordprocessingml/2006/main" xmlns:w14="http://schemas.microsoft.com/office/word/2010/wordml" xmlns:w15="http://schemas.microsoft.com/office/word/2012/wordml" xmlns:w16se="http://schemas.microsoft.com/office/word/2015/wordml/symex" xmlns:wpg="http://schemas.microsoft.com/office/word/2010/wordprocessingGroup" xmlns:wpi="http://schemas.microsoft.com/office/word/2010/wordprocessingInk" xmlns:wne="http://schemas.microsoft.com/office/word/2006/wordml" xmlns:wps="http://schemas.microsoft.com/office/word/2010/wordprocessingShape" mc:Ignorable="w14 w15 w16se wp14">
+<w:ftr xmlns:wpc="http://schemas.microsoft.com/office/word/2010/wordprocessingCanvas" xmlns:cx="http://schemas.microsoft.com/office/drawing/2014/chartex" xmlns:cx1="http://schemas.microsoft.com/office/drawing/2015/9/8/chartex" xmlns:cx2="http://schemas.microsoft.com/office/drawing/2015/10/21/chartex" xmlns:mc="http://schemas.openxmlformats.org/markup-compatibility/2006" xmlns:o="urn:schemas-microsoft-com:office:office" xmlns:r="http://schemas.openxmlformats.org/officeDocument/2006/relationships" xmlns:m="http://schemas.openxmlformats.org/officeDocument/2006/math" xmlns:v="urn:schemas-microsoft-com:vml" xmlns:wp14="http://schemas.microsoft.com/office/word/2010/wordprocessingDrawing" xmlns:wp="http://schemas.openxmlformats.org/drawingml/2006/wordprocessingDrawing" xmlns:w10="urn:schemas-microsoft-com:office:word" xmlns:w="http://schemas.openxmlformats.org/wordprocessingml/2006/main" xmlns:w14="http://schemas.microsoft.com/office/word/2010/wordml" xmlns:w15="http://schemas.microsoft.com/office/word/2012/wordml" xmlns:w16se="http://schemas.microsoft.com/office/word/2015/wordml/symex" xmlns:wpg="http://schemas.microsoft.com/office/word/2010/wordprocessingGroup" xmlns:wpi="http://schemas.microsoft.com/office/word/2010/wordprocessingInk" xmlns:wne="http://schemas.microsoft.com/office/word/2006/wordml" xmlns:wps="http://schemas.microsoft.com/office/word/2010/wordprocessingShape" mc:Ignorable="w14 w15 w16se wp14">
   <w:p>
     <w:pPr>
       <w:pStyle w:val="Footer"/>
@@ -9432,7 +9611,7 @@
 </file>
 
 <file path=word/footer3.xml><?xml version="1.0" encoding="utf-8"?>
-<w:ftr xmlns:wpc="http://schemas.microsoft.com/office/word/2010/wordprocessingCanvas" xmlns:cx="http://schemas.microsoft.com/office/drawing/2014/chartex" xmlns:cx1="http://schemas.microsoft.com/office/drawing/2015/9/8/chartex" xmlns:mc="http://schemas.openxmlformats.org/markup-compatibility/2006" xmlns:o="urn:schemas-microsoft-com:office:office" xmlns:r="http://schemas.openxmlformats.org/officeDocument/2006/relationships" xmlns:m="http://schemas.openxmlformats.org/officeDocument/2006/math" xmlns:v="urn:schemas-microsoft-com:vml" xmlns:wp14="http://schemas.microsoft.com/office/word/2010/wordprocessingDrawing" xmlns:wp="http://schemas.openxmlformats.org/drawingml/2006/wordprocessingDrawing" xmlns:w10="urn:schemas-microsoft-com:office:word" xmlns:w="http://schemas.openxmlformats.org/wordprocessingml/2006/main" xmlns:w14="http://schemas.microsoft.com/office/word/2010/wordml" xmlns:w15="http://schemas.microsoft.com/office/word/2012/wordml" xmlns:w16se="http://schemas.microsoft.com/office/word/2015/wordml/symex" xmlns:wpg="http://schemas.microsoft.com/office/word/2010/wordprocessingGroup" xmlns:wpi="http://schemas.microsoft.com/office/word/2010/wordprocessingInk" xmlns:wne="http://schemas.microsoft.com/office/word/2006/wordml" xmlns:wps="http://schemas.microsoft.com/office/word/2010/wordprocessingShape" mc:Ignorable="w14 w15 w16se wp14">
+<w:ftr xmlns:wpc="http://schemas.microsoft.com/office/word/2010/wordprocessingCanvas" xmlns:cx="http://schemas.microsoft.com/office/drawing/2014/chartex" xmlns:cx1="http://schemas.microsoft.com/office/drawing/2015/9/8/chartex" xmlns:cx2="http://schemas.microsoft.com/office/drawing/2015/10/21/chartex" xmlns:mc="http://schemas.openxmlformats.org/markup-compatibility/2006" xmlns:o="urn:schemas-microsoft-com:office:office" xmlns:r="http://schemas.openxmlformats.org/officeDocument/2006/relationships" xmlns:m="http://schemas.openxmlformats.org/officeDocument/2006/math" xmlns:v="urn:schemas-microsoft-com:vml" xmlns:wp14="http://schemas.microsoft.com/office/word/2010/wordprocessingDrawing" xmlns:wp="http://schemas.openxmlformats.org/drawingml/2006/wordprocessingDrawing" xmlns:w10="urn:schemas-microsoft-com:office:word" xmlns:w="http://schemas.openxmlformats.org/wordprocessingml/2006/main" xmlns:w14="http://schemas.microsoft.com/office/word/2010/wordml" xmlns:w15="http://schemas.microsoft.com/office/word/2012/wordml" xmlns:w16se="http://schemas.microsoft.com/office/word/2015/wordml/symex" xmlns:wpg="http://schemas.microsoft.com/office/word/2010/wordprocessingGroup" xmlns:wpi="http://schemas.microsoft.com/office/word/2010/wordprocessingInk" xmlns:wne="http://schemas.microsoft.com/office/word/2006/wordml" xmlns:wps="http://schemas.microsoft.com/office/word/2010/wordprocessingShape" mc:Ignorable="w14 w15 w16se wp14">
   <w:p>
     <w:pPr>
       <w:pStyle w:val="Footer"/>
@@ -9442,7 +9621,7 @@
 </file>
 
 <file path=word/footnotes.xml><?xml version="1.0" encoding="utf-8"?>
-<w:footnotes xmlns:wpc="http://schemas.microsoft.com/office/word/2010/wordprocessingCanvas" xmlns:cx="http://schemas.microsoft.com/office/drawing/2014/chartex" xmlns:cx1="http://schemas.microsoft.com/office/drawing/2015/9/8/chartex" xmlns:mc="http://schemas.openxmlformats.org/markup-compatibility/2006" xmlns:o="urn:schemas-microsoft-com:office:office" xmlns:r="http://schemas.openxmlformats.org/officeDocument/2006/relationships" xmlns:m="http://schemas.openxmlformats.org/officeDocument/2006/math" xmlns:v="urn:schemas-microsoft-com:vml" xmlns:wp14="http://schemas.microsoft.com/office/word/2010/wordprocessingDrawing" xmlns:wp="http://schemas.openxmlformats.org/drawingml/2006/wordprocessingDrawing" xmlns:w10="urn:schemas-microsoft-com:office:word" xmlns:w="http://schemas.openxmlformats.org/wordprocessingml/2006/main" xmlns:w14="http://schemas.microsoft.com/office/word/2010/wordml" xmlns:w15="http://schemas.microsoft.com/office/word/2012/wordml" xmlns:w16se="http://schemas.microsoft.com/office/word/2015/wordml/symex" xmlns:wpg="http://schemas.microsoft.com/office/word/2010/wordprocessingGroup" xmlns:wpi="http://schemas.microsoft.com/office/word/2010/wordprocessingInk" xmlns:wne="http://schemas.microsoft.com/office/word/2006/wordml" xmlns:wps="http://schemas.microsoft.com/office/word/2010/wordprocessingShape" mc:Ignorable="w14 w15 w16se wp14">
+<w:footnotes xmlns:wpc="http://schemas.microsoft.com/office/word/2010/wordprocessingCanvas" xmlns:cx="http://schemas.microsoft.com/office/drawing/2014/chartex" xmlns:cx1="http://schemas.microsoft.com/office/drawing/2015/9/8/chartex" xmlns:cx2="http://schemas.microsoft.com/office/drawing/2015/10/21/chartex" xmlns:mc="http://schemas.openxmlformats.org/markup-compatibility/2006" xmlns:o="urn:schemas-microsoft-com:office:office" xmlns:r="http://schemas.openxmlformats.org/officeDocument/2006/relationships" xmlns:m="http://schemas.openxmlformats.org/officeDocument/2006/math" xmlns:v="urn:schemas-microsoft-com:vml" xmlns:wp14="http://schemas.microsoft.com/office/word/2010/wordprocessingDrawing" xmlns:wp="http://schemas.openxmlformats.org/drawingml/2006/wordprocessingDrawing" xmlns:w10="urn:schemas-microsoft-com:office:word" xmlns:w="http://schemas.openxmlformats.org/wordprocessingml/2006/main" xmlns:w14="http://schemas.microsoft.com/office/word/2010/wordml" xmlns:w15="http://schemas.microsoft.com/office/word/2012/wordml" xmlns:w16se="http://schemas.microsoft.com/office/word/2015/wordml/symex" xmlns:wpg="http://schemas.microsoft.com/office/word/2010/wordprocessingGroup" xmlns:wpi="http://schemas.microsoft.com/office/word/2010/wordprocessingInk" xmlns:wne="http://schemas.microsoft.com/office/word/2006/wordml" xmlns:wps="http://schemas.microsoft.com/office/word/2010/wordprocessingShape" mc:Ignorable="w14 w15 w16se wp14">
   <w:footnote w:type="separator" w:id="-1">
     <w:p>
       <w:pPr>
@@ -9474,7 +9653,7 @@
 </file>
 
 <file path=word/header1.xml><?xml version="1.0" encoding="utf-8"?>
-<w:hdr xmlns:wpc="http://schemas.microsoft.com/office/word/2010/wordprocessingCanvas" xmlns:cx="http://schemas.microsoft.com/office/drawing/2014/chartex" xmlns:cx1="http://schemas.microsoft.com/office/drawing/2015/9/8/chartex" xmlns:mc="http://schemas.openxmlformats.org/markup-compatibility/2006" xmlns:o="urn:schemas-microsoft-com:office:office" xmlns:r="http://schemas.openxmlformats.org/officeDocument/2006/relationships" xmlns:m="http://schemas.openxmlformats.org/officeDocument/2006/math" xmlns:v="urn:schemas-microsoft-com:vml" xmlns:wp14="http://schemas.microsoft.com/office/word/2010/wordprocessingDrawing" xmlns:wp="http://schemas.openxmlformats.org/drawingml/2006/wordprocessingDrawing" xmlns:w10="urn:schemas-microsoft-com:office:word" xmlns:w="http://schemas.openxmlformats.org/wordprocessingml/2006/main" xmlns:w14="http://schemas.microsoft.com/office/word/2010/wordml" xmlns:w15="http://schemas.microsoft.com/office/word/2012/wordml" xmlns:w16se="http://schemas.microsoft.com/office/word/2015/wordml/symex" xmlns:wpg="http://schemas.microsoft.com/office/word/2010/wordprocessingGroup" xmlns:wpi="http://schemas.microsoft.com/office/word/2010/wordprocessingInk" xmlns:wne="http://schemas.microsoft.com/office/word/2006/wordml" xmlns:wps="http://schemas.microsoft.com/office/word/2010/wordprocessingShape" mc:Ignorable="w14 w15 w16se wp14">
+<w:hdr xmlns:wpc="http://schemas.microsoft.com/office/word/2010/wordprocessingCanvas" xmlns:cx="http://schemas.microsoft.com/office/drawing/2014/chartex" xmlns:cx1="http://schemas.microsoft.com/office/drawing/2015/9/8/chartex" xmlns:cx2="http://schemas.microsoft.com/office/drawing/2015/10/21/chartex" xmlns:mc="http://schemas.openxmlformats.org/markup-compatibility/2006" xmlns:o="urn:schemas-microsoft-com:office:office" xmlns:r="http://schemas.openxmlformats.org/officeDocument/2006/relationships" xmlns:m="http://schemas.openxmlformats.org/officeDocument/2006/math" xmlns:v="urn:schemas-microsoft-com:vml" xmlns:wp14="http://schemas.microsoft.com/office/word/2010/wordprocessingDrawing" xmlns:wp="http://schemas.openxmlformats.org/drawingml/2006/wordprocessingDrawing" xmlns:w10="urn:schemas-microsoft-com:office:word" xmlns:w="http://schemas.openxmlformats.org/wordprocessingml/2006/main" xmlns:w14="http://schemas.microsoft.com/office/word/2010/wordml" xmlns:w15="http://schemas.microsoft.com/office/word/2012/wordml" xmlns:w16se="http://schemas.microsoft.com/office/word/2015/wordml/symex" xmlns:wpg="http://schemas.microsoft.com/office/word/2010/wordprocessingGroup" xmlns:wpi="http://schemas.microsoft.com/office/word/2010/wordprocessingInk" xmlns:wne="http://schemas.microsoft.com/office/word/2006/wordml" xmlns:wps="http://schemas.microsoft.com/office/word/2010/wordprocessingShape" mc:Ignorable="w14 w15 w16se wp14">
   <w:p>
     <w:pPr>
       <w:pStyle w:val="Header"/>
@@ -9484,7 +9663,7 @@
 </file>
 
 <file path=word/header2.xml><?xml version="1.0" encoding="utf-8"?>
-<w:hdr xmlns:wpc="http://schemas.microsoft.com/office/word/2010/wordprocessingCanvas" xmlns:cx="http://schemas.microsoft.com/office/drawing/2014/chartex" xmlns:cx1="http://schemas.microsoft.com/office/drawing/2015/9/8/chartex" xmlns:mc="http://schemas.openxmlformats.org/markup-compatibility/2006" xmlns:o="urn:schemas-microsoft-com:office:office" xmlns:r="http://schemas.openxmlformats.org/officeDocument/2006/relationships" xmlns:m="http://schemas.openxmlformats.org/officeDocument/2006/math" xmlns:v="urn:schemas-microsoft-com:vml" xmlns:wp14="http://schemas.microsoft.com/office/word/2010/wordprocessingDrawing" xmlns:wp="http://schemas.openxmlformats.org/drawingml/2006/wordprocessingDrawing" xmlns:w10="urn:schemas-microsoft-com:office:word" xmlns:w="http://schemas.openxmlformats.org/wordprocessingml/2006/main" xmlns:w14="http://schemas.microsoft.com/office/word/2010/wordml" xmlns:w15="http://schemas.microsoft.com/office/word/2012/wordml" xmlns:w16se="http://schemas.microsoft.com/office/word/2015/wordml/symex" xmlns:wpg="http://schemas.microsoft.com/office/word/2010/wordprocessingGroup" xmlns:wpi="http://schemas.microsoft.com/office/word/2010/wordprocessingInk" xmlns:wne="http://schemas.microsoft.com/office/word/2006/wordml" xmlns:wps="http://schemas.microsoft.com/office/word/2010/wordprocessingShape" mc:Ignorable="w14 w15 w16se wp14">
+<w:hdr xmlns:wpc="http://schemas.microsoft.com/office/word/2010/wordprocessingCanvas" xmlns:cx="http://schemas.microsoft.com/office/drawing/2014/chartex" xmlns:cx1="http://schemas.microsoft.com/office/drawing/2015/9/8/chartex" xmlns:cx2="http://schemas.microsoft.com/office/drawing/2015/10/21/chartex" xmlns:mc="http://schemas.openxmlformats.org/markup-compatibility/2006" xmlns:o="urn:schemas-microsoft-com:office:office" xmlns:r="http://schemas.openxmlformats.org/officeDocument/2006/relationships" xmlns:m="http://schemas.openxmlformats.org/officeDocument/2006/math" xmlns:v="urn:schemas-microsoft-com:vml" xmlns:wp14="http://schemas.microsoft.com/office/word/2010/wordprocessingDrawing" xmlns:wp="http://schemas.openxmlformats.org/drawingml/2006/wordprocessingDrawing" xmlns:w10="urn:schemas-microsoft-com:office:word" xmlns:w="http://schemas.openxmlformats.org/wordprocessingml/2006/main" xmlns:w14="http://schemas.microsoft.com/office/word/2010/wordml" xmlns:w15="http://schemas.microsoft.com/office/word/2012/wordml" xmlns:w16se="http://schemas.microsoft.com/office/word/2015/wordml/symex" xmlns:wpg="http://schemas.microsoft.com/office/word/2010/wordprocessingGroup" xmlns:wpi="http://schemas.microsoft.com/office/word/2010/wordprocessingInk" xmlns:wne="http://schemas.microsoft.com/office/word/2006/wordml" xmlns:wps="http://schemas.microsoft.com/office/word/2010/wordprocessingShape" mc:Ignorable="w14 w15 w16se wp14">
   <w:p>
     <w:pPr>
       <w:pStyle w:val="Header"/>
@@ -9494,7 +9673,7 @@
 </file>
 
 <file path=word/header3.xml><?xml version="1.0" encoding="utf-8"?>
-<w:hdr xmlns:wpc="http://schemas.microsoft.com/office/word/2010/wordprocessingCanvas" xmlns:cx="http://schemas.microsoft.com/office/drawing/2014/chartex" xmlns:cx1="http://schemas.microsoft.com/office/drawing/2015/9/8/chartex" xmlns:mc="http://schemas.openxmlformats.org/markup-compatibility/2006" xmlns:o="urn:schemas-microsoft-com:office:office" xmlns:r="http://schemas.openxmlformats.org/officeDocument/2006/relationships" xmlns:m="http://schemas.openxmlformats.org/officeDocument/2006/math" xmlns:v="urn:schemas-microsoft-com:vml" xmlns:wp14="http://schemas.microsoft.com/office/word/2010/wordprocessingDrawing" xmlns:wp="http://schemas.openxmlformats.org/drawingml/2006/wordprocessingDrawing" xmlns:w10="urn:schemas-microsoft-com:office:word" xmlns:w="http://schemas.openxmlformats.org/wordprocessingml/2006/main" xmlns:w14="http://schemas.microsoft.com/office/word/2010/wordml" xmlns:w15="http://schemas.microsoft.com/office/word/2012/wordml" xmlns:w16se="http://schemas.microsoft.com/office/word/2015/wordml/symex" xmlns:wpg="http://schemas.microsoft.com/office/word/2010/wordprocessingGroup" xmlns:wpi="http://schemas.microsoft.com/office/word/2010/wordprocessingInk" xmlns:wne="http://schemas.microsoft.com/office/word/2006/wordml" xmlns:wps="http://schemas.microsoft.com/office/word/2010/wordprocessingShape" mc:Ignorable="w14 w15 w16se wp14">
+<w:hdr xmlns:wpc="http://schemas.microsoft.com/office/word/2010/wordprocessingCanvas" xmlns:cx="http://schemas.microsoft.com/office/drawing/2014/chartex" xmlns:cx1="http://schemas.microsoft.com/office/drawing/2015/9/8/chartex" xmlns:cx2="http://schemas.microsoft.com/office/drawing/2015/10/21/chartex" xmlns:mc="http://schemas.openxmlformats.org/markup-compatibility/2006" xmlns:o="urn:schemas-microsoft-com:office:office" xmlns:r="http://schemas.openxmlformats.org/officeDocument/2006/relationships" xmlns:m="http://schemas.openxmlformats.org/officeDocument/2006/math" xmlns:v="urn:schemas-microsoft-com:vml" xmlns:wp14="http://schemas.microsoft.com/office/word/2010/wordprocessingDrawing" xmlns:wp="http://schemas.openxmlformats.org/drawingml/2006/wordprocessingDrawing" xmlns:w10="urn:schemas-microsoft-com:office:word" xmlns:w="http://schemas.openxmlformats.org/wordprocessingml/2006/main" xmlns:w14="http://schemas.microsoft.com/office/word/2010/wordml" xmlns:w15="http://schemas.microsoft.com/office/word/2012/wordml" xmlns:w16se="http://schemas.microsoft.com/office/word/2015/wordml/symex" xmlns:wpg="http://schemas.microsoft.com/office/word/2010/wordprocessingGroup" xmlns:wpi="http://schemas.microsoft.com/office/word/2010/wordprocessingInk" xmlns:wne="http://schemas.microsoft.com/office/word/2006/wordml" xmlns:wps="http://schemas.microsoft.com/office/word/2010/wordprocessingShape" mc:Ignorable="w14 w15 w16se wp14">
   <w:p>
     <w:pPr>
       <w:pStyle w:val="Header"/>
@@ -9504,7 +9683,7 @@
 </file>
 
 <file path=word/numbering.xml><?xml version="1.0" encoding="utf-8"?>
-<w:numbering xmlns:wpc="http://schemas.microsoft.com/office/word/2010/wordprocessingCanvas" xmlns:cx="http://schemas.microsoft.com/office/drawing/2014/chartex" xmlns:cx1="http://schemas.microsoft.com/office/drawing/2015/9/8/chartex" xmlns:mc="http://schemas.openxmlformats.org/markup-compatibility/2006" xmlns:o="urn:schemas-microsoft-com:office:office" xmlns:r="http://schemas.openxmlformats.org/officeDocument/2006/relationships" xmlns:m="http://schemas.openxmlformats.org/officeDocument/2006/math" xmlns:v="urn:schemas-microsoft-com:vml" xmlns:wp14="http://schemas.microsoft.com/office/word/2010/wordprocessingDrawing" xmlns:wp="http://schemas.openxmlformats.org/drawingml/2006/wordprocessingDrawing" xmlns:w10="urn:schemas-microsoft-com:office:word" xmlns:w="http://schemas.openxmlformats.org/wordprocessingml/2006/main" xmlns:w14="http://schemas.microsoft.com/office/word/2010/wordml" xmlns:w15="http://schemas.microsoft.com/office/word/2012/wordml" xmlns:w16se="http://schemas.microsoft.com/office/word/2015/wordml/symex" xmlns:wpg="http://schemas.microsoft.com/office/word/2010/wordprocessingGroup" xmlns:wpi="http://schemas.microsoft.com/office/word/2010/wordprocessingInk" xmlns:wne="http://schemas.microsoft.com/office/word/2006/wordml" xmlns:wps="http://schemas.microsoft.com/office/word/2010/wordprocessingShape" mc:Ignorable="w14 w15 w16se wp14">
+<w:numbering xmlns:wpc="http://schemas.microsoft.com/office/word/2010/wordprocessingCanvas" xmlns:cx="http://schemas.microsoft.com/office/drawing/2014/chartex" xmlns:cx1="http://schemas.microsoft.com/office/drawing/2015/9/8/chartex" xmlns:cx2="http://schemas.microsoft.com/office/drawing/2015/10/21/chartex" xmlns:mc="http://schemas.openxmlformats.org/markup-compatibility/2006" xmlns:o="urn:schemas-microsoft-com:office:office" xmlns:r="http://schemas.openxmlformats.org/officeDocument/2006/relationships" xmlns:m="http://schemas.openxmlformats.org/officeDocument/2006/math" xmlns:v="urn:schemas-microsoft-com:vml" xmlns:wp14="http://schemas.microsoft.com/office/word/2010/wordprocessingDrawing" xmlns:wp="http://schemas.openxmlformats.org/drawingml/2006/wordprocessingDrawing" xmlns:w10="urn:schemas-microsoft-com:office:word" xmlns:w="http://schemas.openxmlformats.org/wordprocessingml/2006/main" xmlns:w14="http://schemas.microsoft.com/office/word/2010/wordml" xmlns:w15="http://schemas.microsoft.com/office/word/2012/wordml" xmlns:w16se="http://schemas.microsoft.com/office/word/2015/wordml/symex" xmlns:wpg="http://schemas.microsoft.com/office/word/2010/wordprocessingGroup" xmlns:wpi="http://schemas.microsoft.com/office/word/2010/wordprocessingInk" xmlns:wne="http://schemas.microsoft.com/office/word/2006/wordml" xmlns:wps="http://schemas.microsoft.com/office/word/2010/wordprocessingShape" mc:Ignorable="w14 w15 w16se wp14">
   <w:numPicBullet w:numPicBulletId="0">
     <w:pict>
       <v:shapetype id="_x0000_t75" coordsize="21600,21600" o:spt="75" o:preferrelative="t" path="m@4@5l@4@11@9@11@9@5xe" filled="f" stroked="f">
@@ -9526,47 +9705,47 @@
         <v:path o:extrusionok="f" gradientshapeok="t" o:connecttype="rect"/>
         <o:lock v:ext="edit" aspectratio="t"/>
       </v:shapetype>
-      <v:shape id="_x0000_i1044" type="#_x0000_t75" style="width:3in;height:3in" o:bullet="t"/>
+      <v:shape id="_x0000_i1080" type="#_x0000_t75" style="width:3in;height:3in" o:bullet="t"/>
     </w:pict>
   </w:numPicBullet>
   <w:numPicBullet w:numPicBulletId="1">
     <w:pict>
-      <v:shape id="_x0000_i1045" type="#_x0000_t75" style="width:3in;height:3in" o:bullet="t"/>
+      <v:shape id="_x0000_i1081" type="#_x0000_t75" style="width:3in;height:3in" o:bullet="t"/>
     </w:pict>
   </w:numPicBullet>
   <w:numPicBullet w:numPicBulletId="2">
     <w:pict>
-      <v:shape id="_x0000_i1046" type="#_x0000_t75" style="width:3in;height:3in" o:bullet="t"/>
+      <v:shape id="_x0000_i1082" type="#_x0000_t75" style="width:3in;height:3in" o:bullet="t"/>
     </w:pict>
   </w:numPicBullet>
   <w:numPicBullet w:numPicBulletId="3">
     <w:pict>
-      <v:shape id="_x0000_i1047" type="#_x0000_t75" style="width:3in;height:3in" o:bullet="t"/>
+      <v:shape id="_x0000_i1083" type="#_x0000_t75" style="width:3in;height:3in" o:bullet="t"/>
     </w:pict>
   </w:numPicBullet>
   <w:numPicBullet w:numPicBulletId="4">
     <w:pict>
-      <v:shape id="_x0000_i1048" type="#_x0000_t75" style="width:3in;height:3in" o:bullet="t"/>
+      <v:shape id="_x0000_i1084" type="#_x0000_t75" style="width:3in;height:3in" o:bullet="t"/>
     </w:pict>
   </w:numPicBullet>
   <w:numPicBullet w:numPicBulletId="5">
     <w:pict>
-      <v:shape id="_x0000_i1049" type="#_x0000_t75" style="width:3in;height:3in" o:bullet="t"/>
+      <v:shape id="_x0000_i1085" type="#_x0000_t75" style="width:3in;height:3in" o:bullet="t"/>
     </w:pict>
   </w:numPicBullet>
   <w:numPicBullet w:numPicBulletId="6">
     <w:pict>
-      <v:shape id="_x0000_i1050" type="#_x0000_t75" style="width:3in;height:3in" o:bullet="t"/>
+      <v:shape id="_x0000_i1086" type="#_x0000_t75" style="width:3in;height:3in" o:bullet="t"/>
     </w:pict>
   </w:numPicBullet>
   <w:numPicBullet w:numPicBulletId="7">
     <w:pict>
-      <v:shape id="_x0000_i1051" type="#_x0000_t75" style="width:3in;height:3in" o:bullet="t"/>
+      <v:shape id="_x0000_i1087" type="#_x0000_t75" style="width:3in;height:3in" o:bullet="t"/>
     </w:pict>
   </w:numPicBullet>
   <w:numPicBullet w:numPicBulletId="8">
     <w:pict>
-      <v:shape id="_x0000_i1052" type="#_x0000_t75" style="width:3in;height:3in" o:bullet="t"/>
+      <v:shape id="_x0000_i1088" type="#_x0000_t75" style="width:3in;height:3in" o:bullet="t"/>
     </w:pict>
   </w:numPicBullet>
   <w:abstractNum w:abstractNumId="0" w15:restartNumberingAfterBreak="0">
@@ -11564,7 +11743,7 @@
         <w:rFonts w:ascii="Symbol" w:hAnsi="Symbol" w:hint="default"/>
       </w:rPr>
     </w:lvl>
-    <w:lvl w:ilvl="1" w:tplc="04160003" w:tentative="1">
+    <w:lvl w:ilvl="1" w:tplc="04160003">
       <w:start w:val="1"/>
       <w:numFmt w:val="bullet"/>
       <w:lvlText w:val="o"/>
@@ -13287,7 +13466,7 @@
       </w:pPr>
     </w:pPrDefault>
   </w:docDefaults>
-  <w:latentStyles w:defLockedState="0" w:defUIPriority="99" w:defSemiHidden="0" w:defUnhideWhenUsed="0" w:defQFormat="0" w:count="371">
+  <w:latentStyles w:defLockedState="0" w:defUIPriority="99" w:defSemiHidden="0" w:defUnhideWhenUsed="0" w:defQFormat="0" w:count="372">
     <w:lsdException w:name="Normal" w:uiPriority="0" w:qFormat="1"/>
     <w:lsdException w:name="heading 1" w:uiPriority="9" w:qFormat="1"/>
     <w:lsdException w:name="heading 2" w:semiHidden="1" w:uiPriority="9" w:unhideWhenUsed="1" w:qFormat="1"/>
@@ -13393,7 +13572,6 @@
     <w:lsdException w:name="HTML Sample" w:semiHidden="1" w:unhideWhenUsed="1"/>
     <w:lsdException w:name="HTML Typewriter" w:semiHidden="1" w:unhideWhenUsed="1"/>
     <w:lsdException w:name="HTML Variable" w:semiHidden="1" w:unhideWhenUsed="1"/>
-    <w:lsdException w:name="Normal Table" w:semiHidden="1" w:unhideWhenUsed="1"/>
     <w:lsdException w:name="annotation subject" w:semiHidden="1" w:unhideWhenUsed="1"/>
     <w:lsdException w:name="No List" w:semiHidden="1" w:unhideWhenUsed="1"/>
     <w:lsdException w:name="Outline List 1" w:semiHidden="1" w:unhideWhenUsed="1"/>
@@ -13440,10 +13618,8 @@
     <w:lsdException w:name="Table Subtle 2" w:semiHidden="1" w:unhideWhenUsed="1"/>
     <w:lsdException w:name="Table Web 1" w:semiHidden="1" w:unhideWhenUsed="1"/>
     <w:lsdException w:name="Table Web 2" w:semiHidden="1" w:unhideWhenUsed="1"/>
-    <w:lsdException w:name="Table Web 3" w:semiHidden="1" w:unhideWhenUsed="1"/>
     <w:lsdException w:name="Balloon Text" w:semiHidden="1" w:unhideWhenUsed="1"/>
     <w:lsdException w:name="Table Grid" w:uiPriority="39"/>
-    <w:lsdException w:name="Table Theme" w:semiHidden="1" w:unhideWhenUsed="1"/>
     <w:lsdException w:name="Placeholder Text" w:semiHidden="1"/>
     <w:lsdException w:name="No Spacing" w:uiPriority="1" w:qFormat="1"/>
     <w:lsdException w:name="Light Shading" w:uiPriority="60"/>
@@ -13659,6 +13835,7 @@
     <w:lsdException w:name="List Table 5 Dark Accent 6" w:uiPriority="50"/>
     <w:lsdException w:name="List Table 6 Colorful Accent 6" w:uiPriority="51"/>
     <w:lsdException w:name="List Table 7 Colorful Accent 6" w:uiPriority="52"/>
+    <w:lsdException w:name="Mention" w:semiHidden="1" w:unhideWhenUsed="1"/>
   </w:latentStyles>
   <w:style w:type="paragraph" w:default="1" w:styleId="Normal">
     <w:name w:val="Normal"/>
@@ -14110,6 +14287,11 @@
       <w:lang w:val="en-US"/>
     </w:rPr>
   </w:style>
+  <w:style w:type="character" w:customStyle="1" w:styleId="shorttext">
+    <w:name w:val="short_text"/>
+    <w:basedOn w:val="DefaultParagraphFont"/>
+    <w:rsid w:val="00124910"/>
+  </w:style>
 </w:styles>
 </file>
 
@@ -14375,6 +14557,17 @@
 </file>
 
 <file path=customXml/item1.xml><?xml version="1.0" encoding="utf-8"?>
+<p:properties xmlns:p="http://schemas.microsoft.com/office/2006/metadata/properties" xmlns:xsi="http://www.w3.org/2001/XMLSchema-instance" xmlns:pc="http://schemas.microsoft.com/office/infopath/2007/PartnerControls">
+  <documentManagement>
+    <_ShortcutUrl xmlns="d998fb76-9a2a-468e-b3b9-73e6011ded53">
+      <Url xsi:nil="true"/>
+      <Description xsi:nil="true"/>
+    </_ShortcutUrl>
+  </documentManagement>
+</p:properties>
+</file>
+
+<file path=customXml/item2.xml><?xml version="1.0" encoding="utf-8"?>
 <ct:contentTypeSchema xmlns:ct="http://schemas.microsoft.com/office/2006/metadata/contentType" xmlns:ma="http://schemas.microsoft.com/office/2006/metadata/properties/metaAttributes" ct:_="" ma:_="" ma:contentTypeName="Document" ma:contentTypeID="0x010100AB7F171FDBFD134D9DB5CFD30BF9EBF2" ma:contentTypeVersion="3" ma:contentTypeDescription="Create a new document." ma:contentTypeScope="" ma:versionID="402f8dca69ab7acfac722918f8e9d211">
   <xsd:schema xmlns:xsd="http://www.w3.org/2001/XMLSchema" xmlns:xs="http://www.w3.org/2001/XMLSchema" xmlns:p="http://schemas.microsoft.com/office/2006/metadata/properties" xmlns:ns2="d998fb76-9a2a-468e-b3b9-73e6011ded53" xmlns:ns3="1e9946e3-f9a0-41e4-9b22-58e2cc8fa95c" targetNamespace="http://schemas.microsoft.com/office/2006/metadata/properties" ma:root="true" ma:fieldsID="1be315c11ab3ee19185f326326b6632f" ns2:_="" ns3:_="">
     <xsd:import namespace="d998fb76-9a2a-468e-b3b9-73e6011ded53"/>
@@ -14540,17 +14733,6 @@
 </ct:contentTypeSchema>
 </file>
 
-<file path=customXml/item2.xml><?xml version="1.0" encoding="utf-8"?>
-<p:properties xmlns:p="http://schemas.microsoft.com/office/2006/metadata/properties" xmlns:xsi="http://www.w3.org/2001/XMLSchema-instance" xmlns:pc="http://schemas.microsoft.com/office/infopath/2007/PartnerControls">
-  <documentManagement>
-    <_ShortcutUrl xmlns="d998fb76-9a2a-468e-b3b9-73e6011ded53">
-      <Url xsi:nil="true"/>
-      <Description xsi:nil="true"/>
-    </_ShortcutUrl>
-  </documentManagement>
-</p:properties>
-</file>
-
 <file path=customXml/item3.xml><?xml version="1.0" encoding="utf-8"?>
 <?mso-contentType ?>
 <FormTemplates xmlns="http://schemas.microsoft.com/sharepoint/v3/contenttype/forms">
@@ -14561,6 +14743,16 @@
 </file>
 
 <file path=customXml/itemProps1.xml><?xml version="1.0" encoding="utf-8"?>
+<ds:datastoreItem xmlns:ds="http://schemas.openxmlformats.org/officeDocument/2006/customXml" ds:itemID="{F85043BB-6AAC-4E3B-B059-40F71E63FFD7}">
+  <ds:schemaRefs>
+    <ds:schemaRef ds:uri="http://schemas.microsoft.com/office/2006/metadata/properties"/>
+    <ds:schemaRef ds:uri="http://schemas.microsoft.com/office/infopath/2007/PartnerControls"/>
+    <ds:schemaRef ds:uri="d998fb76-9a2a-468e-b3b9-73e6011ded53"/>
+  </ds:schemaRefs>
+</ds:datastoreItem>
+</file>
+
+<file path=customXml/itemProps2.xml><?xml version="1.0" encoding="utf-8"?>
 <ds:datastoreItem xmlns:ds="http://schemas.openxmlformats.org/officeDocument/2006/customXml" ds:itemID="{CE1BA009-2AF1-478B-8C3E-AC7978BAB178}">
   <ds:schemaRefs>
     <ds:schemaRef ds:uri="http://schemas.microsoft.com/office/2006/metadata/contentType"/>
@@ -14579,16 +14771,6 @@
 </ds:datastoreItem>
 </file>
 
-<file path=customXml/itemProps2.xml><?xml version="1.0" encoding="utf-8"?>
-<ds:datastoreItem xmlns:ds="http://schemas.openxmlformats.org/officeDocument/2006/customXml" ds:itemID="{F85043BB-6AAC-4E3B-B059-40F71E63FFD7}">
-  <ds:schemaRefs>
-    <ds:schemaRef ds:uri="http://schemas.microsoft.com/office/2006/metadata/properties"/>
-    <ds:schemaRef ds:uri="http://schemas.microsoft.com/office/infopath/2007/PartnerControls"/>
-    <ds:schemaRef ds:uri="d998fb76-9a2a-468e-b3b9-73e6011ded53"/>
-  </ds:schemaRefs>
-</ds:datastoreItem>
-</file>
-
 <file path=customXml/itemProps3.xml><?xml version="1.0" encoding="utf-8"?>
 <ds:datastoreItem xmlns:ds="http://schemas.openxmlformats.org/officeDocument/2006/customXml" ds:itemID="{2DD286C1-41B6-4C50-99DF-C75E60EDB037}">
   <ds:schemaRefs>

</xml_diff>